<commit_message>
donw with task 3.2
</commit_message>
<xml_diff>
--- a/A2/wordsCount.docx
+++ b/A2/wordsCount.docx
@@ -4,265 +4,93 @@
   <w:body>
     <w:p>
       <w:r>
-        <w:t>ask2</w:t>
+        <w:t xml:space="preserve">For the two attributes with the highest number of missing values in the merged dataset—salary and </w:t>
+      </w:r>
+      <w:proofErr w:type="spellStart"/>
+      <w:r>
+        <w:t>marital_status</w:t>
+      </w:r>
+      <w:proofErr w:type="spellEnd"/>
+      <w:r>
+        <w:t>—I applied the following imputation strategies, guided by correlation analysis to select relevant attributes:</w:t>
       </w:r>
     </w:p>
     <w:p/>
     <w:p>
       <w:r>
-        <w:t>2.1</w:t>
+        <w:t xml:space="preserve"> 1. Salary:</w:t>
+      </w:r>
+    </w:p>
+    <w:p>
+      <w:r>
+        <w:t xml:space="preserve">   - Imputation Approach: Before imputing, I calculated the correlation between salary and other features (e.g., `occupation`, `education`, `</w:t>
+      </w:r>
+      <w:proofErr w:type="spellStart"/>
+      <w:r>
+        <w:t>years_of_experience</w:t>
+      </w:r>
+      <w:proofErr w:type="spellEnd"/>
+      <w:r>
+        <w:t>`, and `</w:t>
+      </w:r>
+      <w:proofErr w:type="spellStart"/>
+      <w:r>
+        <w:t>current_age</w:t>
+      </w:r>
+      <w:proofErr w:type="spellEnd"/>
+      <w:r>
+        <w:t>`) using Pearson correlation for numerical features and Label Encoding for categorical features. I selected features that showed strong positive or negative correlations with salary. I then used these features to build a Multiple Linear Regression model to predict missing salary values.</w:t>
+      </w:r>
+    </w:p>
+    <w:p>
+      <w:r>
+        <w:t xml:space="preserve">   - Justification: Salary, being a continuous variable, is well-suited for regression-based imputation. The features I selected, such as `</w:t>
+      </w:r>
+      <w:proofErr w:type="spellStart"/>
+      <w:r>
+        <w:t>years_of_experience</w:t>
+      </w:r>
+      <w:proofErr w:type="spellEnd"/>
+      <w:r>
+        <w:t>` and `occupation`, had a meaningful relationship with salary. By using these in the regression model, I ensured that the imputed values reflect the broader trends and dependencies present in the dataset, leading to more accurate predictions.</w:t>
       </w:r>
     </w:p>
     <w:p/>
     <w:p>
       <w:r>
-        <w:t>Number of unique SSNs occurred in common in both datasets: 16005</w:t>
-      </w:r>
-    </w:p>
-    <w:p>
-      <w:r>
+        <w:t xml:space="preserve"> 2. Marital Status:</w:t>
+      </w:r>
+    </w:p>
+    <w:p>
+      <w:r>
+        <w:t xml:space="preserve">   - Imputation Approach: I calculated correlations between </w:t>
+      </w:r>
+      <w:proofErr w:type="spellStart"/>
+      <w:r>
+        <w:t>marital_status</w:t>
+      </w:r>
+      <w:proofErr w:type="spellEnd"/>
+      <w:r>
+        <w:t xml:space="preserve"> and other numerical features using Pearson correlation and evaluated associations with categorical features using Cramér's V. I selected the most relevant features (e.g., `age`, `gender`, `education`, and `occupation`) and used them to build a Multinomial Logistic Regression model for imputation.</w:t>
+      </w:r>
+    </w:p>
+    <w:p>
+      <w:r>
+        <w:t xml:space="preserve">   - Justification: Marital status is a categorical variable with multiple levels, making logistic regression appropriate for predicting probabilities of categories such as single, married, or divorced. The correlation analysis ensured that the most predictive attributes were included, allowing for realistic, data-driven imputation that aligns with observed patterns in the dataset.</w:t>
+      </w:r>
+    </w:p>
+    <w:p/>
+    <w:p>
+      <w:pPr>
         <w:rPr>
           <w:rFonts w:hint="eastAsia"/>
         </w:rPr>
-        <w:t>Data</w:t>
-      </w:r>
-      <w:r>
-        <w:t xml:space="preserve"> only in the medical dataset: 3995</w:t>
-      </w:r>
-    </w:p>
-    <w:p>
+      </w:pPr>
       <w:r>
         <w:rPr>
           <w:rFonts w:hint="eastAsia"/>
         </w:rPr>
-        <w:t>Data</w:t>
-      </w:r>
-      <w:r>
         <w:t xml:space="preserve"> </w:t>
-      </w:r>
-      <w:r>
-        <w:t>only in the employment dataset: 3185</w:t>
-      </w:r>
-    </w:p>
-    <w:p/>
-    <w:p>
-      <w:r>
-        <w:t>2.2</w:t>
-      </w:r>
-    </w:p>
-    <w:p/>
-    <w:p>
-      <w:r>
-        <w:t>I performed an outer join to include all records from both the medical and employment datasets, ensuring no data was lost. Records unique to one dataset were included with `</w:t>
-      </w:r>
-      <w:proofErr w:type="spellStart"/>
-      <w:r>
-        <w:t>NaN</w:t>
-      </w:r>
-      <w:proofErr w:type="spellEnd"/>
-      <w:r>
-        <w:t>` values for fields from the other dataset.</w:t>
-      </w:r>
-    </w:p>
-    <w:p/>
-    <w:p>
-      <w:r>
-        <w:t xml:space="preserve"> Justification:</w:t>
-      </w:r>
-    </w:p>
-    <w:p>
-      <w:r>
-        <w:t>1. Data Completeness: Preserves all records for future analysis, even if they exist in only one dataset.</w:t>
-      </w:r>
-    </w:p>
-    <w:p>
-      <w:r>
-        <w:t>2. Real-World Scenarios: Reflects real situations where individuals may have medical or employment events, but not both.</w:t>
-      </w:r>
-    </w:p>
-    <w:p>
-      <w:r>
-        <w:t>3. Avoiding Bias: Ensures balanced representation by including individuals with only one type of event.</w:t>
-      </w:r>
-    </w:p>
-    <w:p/>
-    <w:p>
-      <w:r>
-        <w:t>Task2.3</w:t>
-      </w:r>
-    </w:p>
-    <w:p/>
-    <w:p>
-      <w:r>
-        <w:t>Number of unique SSNs with duplicate records in the medical dataset: 0</w:t>
-      </w:r>
-    </w:p>
-    <w:p>
-      <w:r>
-        <w:rPr>
-          <w:rFonts w:hint="eastAsia"/>
-        </w:rPr>
-        <w:t>Those records</w:t>
-      </w:r>
-      <w:r>
-        <w:t xml:space="preserve"> in the employment dataset: 810</w:t>
-      </w:r>
-    </w:p>
-    <w:p/>
-    <w:p>
-      <w:r>
-        <w:t>To handle duplicate records, I first identified all duplicate SSNs in both the medical and employment datasets. For deduplication, I consolidated these records by applying different strategies based on the type of data:</w:t>
-      </w:r>
-    </w:p>
-    <w:p/>
-    <w:p>
-      <w:r>
-        <w:t>- Numerical attributes (e.g., BMI, salary) were handled by selecting the most recent value based on timestamps or averaging the values if appropriate.</w:t>
-      </w:r>
-    </w:p>
-    <w:p>
-      <w:r>
-        <w:lastRenderedPageBreak/>
-        <w:t>- Categorical attributes (e.g., gender, education) were resolved by selecting the most frequent or consistent non-null entry.</w:t>
-      </w:r>
-    </w:p>
-    <w:p>
-      <w:r>
-        <w:t>- Textual attributes (e.g., clinical notes) were combined by concatenating all notes from duplicate records.</w:t>
-      </w:r>
-    </w:p>
-    <w:p/>
-    <w:p>
-      <w:r>
-        <w:t>When conflicts arose, I prioritized the most accurate or complete records. After resolving conflicts, I merged duplicates into a single representative record for each SSN.</w:t>
-      </w:r>
-    </w:p>
-    <w:p/>
-    <w:p>
-      <w:r>
-        <w:t xml:space="preserve">This approach ensured data integrity by preventing skewed analysis and redundancy, while retaining valuable information about each individual. </w:t>
-      </w:r>
-    </w:p>
-    <w:p/>
-    <w:p>
-      <w:r>
-        <w:t xml:space="preserve">    Task2.4</w:t>
-      </w:r>
-    </w:p>
-    <w:p/>
-    <w:p>
-      <w:r>
-        <w:t>Inconsistency counts per attribute:</w:t>
-      </w:r>
-    </w:p>
-    <w:p>
-      <w:r>
-        <w:t xml:space="preserve">- </w:t>
-      </w:r>
-      <w:proofErr w:type="spellStart"/>
-      <w:r>
-        <w:t>first_name</w:t>
-      </w:r>
-      <w:proofErr w:type="spellEnd"/>
-      <w:r>
-        <w:t xml:space="preserve">: 0 </w:t>
-      </w:r>
-    </w:p>
-    <w:p>
-      <w:r>
-        <w:t xml:space="preserve">- </w:t>
-      </w:r>
-      <w:proofErr w:type="spellStart"/>
-      <w:r>
-        <w:t>middle_name</w:t>
-      </w:r>
-      <w:proofErr w:type="spellEnd"/>
-      <w:r>
-        <w:t xml:space="preserve">: 2801 </w:t>
-      </w:r>
-    </w:p>
-    <w:p>
-      <w:r>
-        <w:t xml:space="preserve">- </w:t>
-      </w:r>
-      <w:proofErr w:type="spellStart"/>
-      <w:r>
-        <w:t>last_name</w:t>
-      </w:r>
-      <w:proofErr w:type="spellEnd"/>
-      <w:r>
-        <w:t xml:space="preserve">: 0 </w:t>
-      </w:r>
-    </w:p>
-    <w:p>
-      <w:r>
-        <w:t xml:space="preserve">- gender: 1631 </w:t>
-      </w:r>
-    </w:p>
-    <w:p>
-      <w:r>
-        <w:t xml:space="preserve">- </w:t>
-      </w:r>
-      <w:proofErr w:type="spellStart"/>
-      <w:r>
-        <w:t>birth_date</w:t>
-      </w:r>
-      <w:proofErr w:type="spellEnd"/>
-      <w:r>
-        <w:t xml:space="preserve">: 0 </w:t>
-      </w:r>
-    </w:p>
-    <w:p>
-      <w:r>
-        <w:t xml:space="preserve">- </w:t>
-      </w:r>
-      <w:proofErr w:type="spellStart"/>
-      <w:r>
-        <w:t>street_address</w:t>
-      </w:r>
-      <w:proofErr w:type="spellEnd"/>
-      <w:r>
-        <w:t xml:space="preserve">: 6597 </w:t>
-      </w:r>
-    </w:p>
-    <w:p>
-      <w:r>
-        <w:t xml:space="preserve">- suburb: 6490 </w:t>
-      </w:r>
-    </w:p>
-    <w:p>
-      <w:r>
-        <w:t xml:space="preserve">- postcode: 8358 </w:t>
-      </w:r>
-    </w:p>
-    <w:p>
-      <w:r>
-        <w:t xml:space="preserve">- state: 2677 </w:t>
-      </w:r>
-    </w:p>
-    <w:p>
-      <w:r>
-        <w:t xml:space="preserve">- phone: 8565 </w:t>
-      </w:r>
-    </w:p>
-    <w:p>
-      <w:r>
-        <w:t xml:space="preserve">- email: 6878 </w:t>
-      </w:r>
-    </w:p>
-    <w:p/>
-    <w:p/>
-    <w:p>
-      <w:r>
-        <w:t xml:space="preserve">To handle inconsistencies between the two datasets, I standardized text attributes (e.g., names, email, address) by converting them to lowercase and removing extra spaces. For names, I used a similarity threshold via the </w:t>
-      </w:r>
-      <w:proofErr w:type="spellStart"/>
-      <w:r>
-        <w:t>SequenceMatcher</w:t>
-      </w:r>
-      <w:proofErr w:type="spellEnd"/>
-      <w:r>
-        <w:t xml:space="preserve"> library, treating values as consistent if the similarity score was above 0.8. For gender, I mapped variations like "M", "F", "male", and "female" to standard values. Birth dates were handled with custom parsing to address potential formatting issues, such as "24:00" hours. Phone numbers and addresses were compared exactly. Inconsistencies were flagged, and counts were tracked for review.</w:t>
       </w:r>
     </w:p>
     <w:sectPr>

</xml_diff>

<commit_message>
done with task3 but not correct those wrong data
</commit_message>
<xml_diff>
--- a/A2/wordsCount.docx
+++ b/A2/wordsCount.docx
@@ -2,9 +2,65 @@
 <file path=word/document.xml><?xml version="1.0" encoding="utf-8"?>
 <w:document xmlns:wpc="http://schemas.microsoft.com/office/word/2010/wordprocessingCanvas" xmlns:cx="http://schemas.microsoft.com/office/drawing/2014/chartex" xmlns:cx1="http://schemas.microsoft.com/office/drawing/2015/9/8/chartex" xmlns:cx2="http://schemas.microsoft.com/office/drawing/2015/10/21/chartex" xmlns:cx3="http://schemas.microsoft.com/office/drawing/2016/5/9/chartex" xmlns:cx4="http://schemas.microsoft.com/office/drawing/2016/5/10/chartex" xmlns:cx5="http://schemas.microsoft.com/office/drawing/2016/5/11/chartex" xmlns:cx6="http://schemas.microsoft.com/office/drawing/2016/5/12/chartex" xmlns:cx7="http://schemas.microsoft.com/office/drawing/2016/5/13/chartex" xmlns:cx8="http://schemas.microsoft.com/office/drawing/2016/5/14/chartex" xmlns:mc="http://schemas.openxmlformats.org/markup-compatibility/2006" xmlns:aink="http://schemas.microsoft.com/office/drawing/2016/ink" xmlns:am3d="http://schemas.microsoft.com/office/drawing/2017/model3d" xmlns:o="urn:schemas-microsoft-com:office:office" xmlns:oel="http://schemas.microsoft.com/office/2019/extlst" xmlns:r="http://schemas.openxmlformats.org/officeDocument/2006/relationships" xmlns:m="http://schemas.openxmlformats.org/officeDocument/2006/math" xmlns:v="urn:schemas-microsoft-com:vml" xmlns:wp14="http://schemas.microsoft.com/office/word/2010/wordprocessingDrawing" xmlns:wp="http://schemas.openxmlformats.org/drawingml/2006/wordprocessingDrawing" xmlns:w10="urn:schemas-microsoft-com:office:word" xmlns:w="http://schemas.openxmlformats.org/wordprocessingml/2006/main" xmlns:w14="http://schemas.microsoft.com/office/word/2010/wordml" xmlns:w15="http://schemas.microsoft.com/office/word/2012/wordml" xmlns:w16cex="http://schemas.microsoft.com/office/word/2018/wordml/cex" xmlns:w16cid="http://schemas.microsoft.com/office/word/2016/wordml/cid" xmlns:w16="http://schemas.microsoft.com/office/word/2018/wordml" xmlns:w16du="http://schemas.microsoft.com/office/word/2023/wordml/word16du" xmlns:w16sdtdh="http://schemas.microsoft.com/office/word/2020/wordml/sdtdatahash" xmlns:w16se="http://schemas.microsoft.com/office/word/2015/wordml/symex" xmlns:wpg="http://schemas.microsoft.com/office/word/2010/wordprocessingGroup" xmlns:wpi="http://schemas.microsoft.com/office/word/2010/wordprocessingInk" xmlns:wne="http://schemas.microsoft.com/office/word/2006/wordml" xmlns:wps="http://schemas.microsoft.com/office/word/2010/wordprocessingShape" mc:Ignorable="w14 w15 w16se w16cid w16 w16cex w16sdtdh w16du wp14">
   <w:body>
-    <w:p>
-      <w:r>
-        <w:t xml:space="preserve">For the two attributes with the highest number of missing values in the merged dataset—salary and </w:t>
+    <w:p/>
+    <w:p>
+      <w:r>
+        <w:t>Task3.1</w:t>
+      </w:r>
+    </w:p>
+    <w:p/>
+    <w:p>
+      <w:r>
+        <w:t>for</w:t>
+      </w:r>
+      <w:proofErr w:type="gramStart"/>
+      <w:r>
+        <w:t xml:space="preserve">   (</w:t>
+      </w:r>
+      <w:proofErr w:type="gramEnd"/>
+      <w:r>
+        <w:t>a) education data set:</w:t>
+      </w:r>
+    </w:p>
+    <w:p/>
+    <w:p>
+      <w:r>
+        <w:t>Combination of attributes with the most missing values: ('occupation', 'salary', '</w:t>
+      </w:r>
+      <w:proofErr w:type="spellStart"/>
+      <w:r>
+        <w:t>credit_card_number</w:t>
+      </w:r>
+      <w:proofErr w:type="spellEnd"/>
+      <w:r>
+        <w:t>')</w:t>
+      </w:r>
+    </w:p>
+    <w:p>
+      <w:r>
+        <w:t>Number of records with missing values for this combination: 254</w:t>
+      </w:r>
+    </w:p>
+    <w:p/>
+    <w:p>
+      <w:proofErr w:type="gramStart"/>
+      <w:r>
+        <w:t>for  (</w:t>
+      </w:r>
+      <w:proofErr w:type="gramEnd"/>
+      <w:r>
+        <w:t>b)   merged data set.</w:t>
+      </w:r>
+    </w:p>
+    <w:p/>
+    <w:p>
+      <w:proofErr w:type="gramStart"/>
+      <w:r>
+        <w:t>Combination :</w:t>
+      </w:r>
+      <w:proofErr w:type="gramEnd"/>
+      <w:r>
+        <w:t xml:space="preserve">  ('</w:t>
       </w:r>
       <w:proofErr w:type="spellStart"/>
       <w:r>
@@ -12,7 +68,76 @@
       </w:r>
       <w:proofErr w:type="spellEnd"/>
       <w:r>
-        <w:t>—I applied the following imputation strategies, guided by correlation analysis to select relevant attributes:</w:t>
+        <w:t>', 'occupation', '</w:t>
+      </w:r>
+      <w:proofErr w:type="spellStart"/>
+      <w:r>
+        <w:t>credit_card_number</w:t>
+      </w:r>
+      <w:proofErr w:type="spellEnd"/>
+      <w:r>
+        <w:t>')</w:t>
+      </w:r>
+    </w:p>
+    <w:p>
+      <w:proofErr w:type="gramStart"/>
+      <w:r>
+        <w:t>Number  :</w:t>
+      </w:r>
+      <w:proofErr w:type="gramEnd"/>
+      <w:r>
+        <w:t xml:space="preserve"> 1430</w:t>
+      </w:r>
+    </w:p>
+    <w:p/>
+    <w:p/>
+    <w:p/>
+    <w:p>
+      <w:r>
+        <w:t>Task3 .2</w:t>
+      </w:r>
+    </w:p>
+    <w:p/>
+    <w:p>
+      <w:r>
+        <w:t>Top 2 attributes with the highest number of missing values:</w:t>
+      </w:r>
+    </w:p>
+    <w:p>
+      <w:r>
+        <w:t>salary            2510</w:t>
+      </w:r>
+    </w:p>
+    <w:p>
+      <w:proofErr w:type="spellStart"/>
+      <w:r>
+        <w:t>marital_status</w:t>
+      </w:r>
+      <w:proofErr w:type="spellEnd"/>
+      <w:r>
+        <w:t xml:space="preserve">    2240</w:t>
+      </w:r>
+    </w:p>
+    <w:p/>
+    <w:p>
+      <w:r>
+        <w:t xml:space="preserve">For </w:t>
+      </w:r>
+      <w:proofErr w:type="gramStart"/>
+      <w:r>
+        <w:t>those  attributes</w:t>
+      </w:r>
+      <w:proofErr w:type="gramEnd"/>
+      <w:r>
+        <w:t xml:space="preserve"> above in the merged </w:t>
+      </w:r>
+      <w:proofErr w:type="spellStart"/>
+      <w:r>
+        <w:t>dataset,I</w:t>
+      </w:r>
+      <w:proofErr w:type="spellEnd"/>
+      <w:r>
+        <w:t xml:space="preserve"> used the following imputation strategies based on correlation analysis:</w:t>
       </w:r>
     </w:p>
     <w:p/>
@@ -23,36 +148,16 @@
     </w:p>
     <w:p>
       <w:r>
-        <w:t xml:space="preserve">   - Imputation Approach: Before imputing, I calculated the correlation between salary and other features (e.g., `occupation`, `education`, `</w:t>
-      </w:r>
-      <w:proofErr w:type="spellStart"/>
-      <w:r>
-        <w:t>years_of_experience</w:t>
-      </w:r>
-      <w:proofErr w:type="spellEnd"/>
-      <w:r>
-        <w:t>`, and `</w:t>
-      </w:r>
-      <w:proofErr w:type="spellStart"/>
-      <w:r>
-        <w:t>current_age</w:t>
-      </w:r>
-      <w:proofErr w:type="spellEnd"/>
-      <w:r>
-        <w:t>`) using Pearson correlation for numerical features and Label Encoding for categorical features. I selected features that showed strong positive or negative correlations with salary. I then used these features to build a Multiple Linear Regression model to predict missing salary values.</w:t>
-      </w:r>
-    </w:p>
-    <w:p>
-      <w:r>
-        <w:t xml:space="preserve">   - Justification: Salary, being a continuous variable, is well-suited for regression-based imputation. The features I selected, such as `</w:t>
-      </w:r>
-      <w:proofErr w:type="spellStart"/>
-      <w:r>
-        <w:t>years_of_experience</w:t>
-      </w:r>
-      <w:proofErr w:type="spellEnd"/>
-      <w:r>
-        <w:t>` and `occupation`, had a meaningful relationship with salary. By using these in the regression model, I ensured that the imputed values reflect the broader trends and dependencies present in the dataset, leading to more accurate predictions.</w:t>
+        <w:t xml:space="preserve">   - Imputation Approach: Before imputing, I calculated the correlation between salary and other features (e.g., occupation, education) using Pearson correlation for numerical features and Label Encoding for categorical features. I selected features that showed strong positive or negative correlations with salary. I then used these features to build a Multiple Linear Regression model to predict missing salary values.</w:t>
+      </w:r>
+    </w:p>
+    <w:p>
+      <w:r>
+        <w:t xml:space="preserve">   - Justification: Salary, being a continuous variable, is well-suited for regression-based imputation. The features I selected, such as occupation, had a meaningful relationship with salary. By using these in the regression model, I ensured that the imputed values reflect the </w:t>
+      </w:r>
+      <w:r>
+        <w:lastRenderedPageBreak/>
+        <w:t>broader trends and dependencies present in the dataset, leading to more accurate predictions.</w:t>
       </w:r>
     </w:p>
     <w:p/>
@@ -61,9 +166,10 @@
         <w:t xml:space="preserve"> 2. Marital Status:</w:t>
       </w:r>
     </w:p>
-    <w:p>
-      <w:r>
-        <w:t xml:space="preserve">   - Imputation Approach: I calculated correlations between </w:t>
+    <w:p/>
+    <w:p>
+      <w:r>
+        <w:t xml:space="preserve">    Imputation Approach: I calculated correlations between </w:t>
       </w:r>
       <w:proofErr w:type="spellStart"/>
       <w:r>
@@ -71,12 +177,95 @@
       </w:r>
       <w:proofErr w:type="spellEnd"/>
       <w:r>
-        <w:t xml:space="preserve"> and other numerical features using Pearson correlation and evaluated associations with categorical features using Cramér's V. I selected the most relevant features (e.g., `age`, `gender`, `education`, and `occupation`) and used them to build a Multinomial Logistic Regression model for imputation.</w:t>
-      </w:r>
-    </w:p>
-    <w:p>
-      <w:r>
-        <w:t xml:space="preserve">   - Justification: Marital status is a categorical variable with multiple levels, making logistic regression appropriate for predicting probabilities of categories such as single, married, or divorced. The correlation analysis ensured that the most predictive attributes were included, allowing for realistic, data-driven imputation that aligns with observed patterns in the dataset.</w:t>
+        <w:t xml:space="preserve"> and numerical features using Pearson correlation and evaluated associations with categorical features using Cramér’s V. The most relevant features (e.g., age, gender) were used to build a Multinomial Logistic Regression model for imputation.</w:t>
+      </w:r>
+    </w:p>
+    <w:p>
+      <w:r>
+        <w:t xml:space="preserve">    Justification: As a categorical variable, </w:t>
+      </w:r>
+      <w:proofErr w:type="spellStart"/>
+      <w:r>
+        <w:t>marital_status</w:t>
+      </w:r>
+      <w:proofErr w:type="spellEnd"/>
+      <w:r>
+        <w:t xml:space="preserve"> was imputed using logistic regression to predict category probabilities. This approach ensured realistic, data-driven imputation based on observed relationships.</w:t>
+      </w:r>
+    </w:p>
+    <w:p/>
+    <w:p/>
+    <w:p/>
+    <w:p/>
+    <w:p>
+      <w:r>
+        <w:t>Task3.3</w:t>
+      </w:r>
+    </w:p>
+    <w:p/>
+    <w:p>
+      <w:r>
+        <w:t xml:space="preserve">   Counts of Incorrect or Impossible Values per Attribute:</w:t>
+      </w:r>
+    </w:p>
+    <w:p>
+      <w:r>
+        <w:t>weight: 1648 incorrect or impossible values</w:t>
+      </w:r>
+    </w:p>
+    <w:p>
+      <w:proofErr w:type="spellStart"/>
+      <w:r>
+        <w:t>blood_pressure</w:t>
+      </w:r>
+      <w:proofErr w:type="spellEnd"/>
+      <w:r>
+        <w:t xml:space="preserve">: 16815  </w:t>
+      </w:r>
+    </w:p>
+    <w:p>
+      <w:proofErr w:type="spellStart"/>
+      <w:r>
+        <w:t>cholesterol_level</w:t>
+      </w:r>
+      <w:proofErr w:type="spellEnd"/>
+      <w:r>
+        <w:t xml:space="preserve">: 1326 </w:t>
+      </w:r>
+    </w:p>
+    <w:p>
+      <w:proofErr w:type="spellStart"/>
+      <w:r>
+        <w:t>birth_date</w:t>
+      </w:r>
+      <w:proofErr w:type="spellEnd"/>
+      <w:r>
+        <w:t>: 10194</w:t>
+      </w:r>
+    </w:p>
+    <w:p>
+      <w:r>
+        <w:t>email: 1822</w:t>
+      </w:r>
+    </w:p>
+    <w:p>
+      <w:proofErr w:type="spellStart"/>
+      <w:r>
+        <w:t>credit_card_number</w:t>
+      </w:r>
+      <w:proofErr w:type="spellEnd"/>
+      <w:r>
+        <w:t xml:space="preserve">: 13815 </w:t>
+      </w:r>
+    </w:p>
+    <w:p>
+      <w:r>
+        <w:t xml:space="preserve">salary: 2707 </w:t>
+      </w:r>
+    </w:p>
+    <w:p>
+      <w:r>
+        <w:t xml:space="preserve">postcode: 16810 </w:t>
       </w:r>
     </w:p>
     <w:p/>
@@ -90,7 +279,138 @@
         <w:rPr>
           <w:rFonts w:hint="eastAsia"/>
         </w:rPr>
+        <w:t>Judgment standard</w:t>
+      </w:r>
+      <w:r>
+        <w:rPr>
+          <w:rFonts w:hint="eastAsia"/>
+        </w:rPr>
+        <w:t>：</w:t>
+      </w:r>
+      <w:r>
+        <w:rPr>
+          <w:rFonts w:hint="eastAsia"/>
+        </w:rPr>
+        <w:t xml:space="preserve">each attribute should be based on logical constraints and domain-specific validation rules. for </w:t>
+      </w:r>
+      <w:proofErr w:type="gramStart"/>
+      <w:r>
+        <w:rPr>
+          <w:rFonts w:hint="eastAsia"/>
+        </w:rPr>
+        <w:t>example</w:t>
+      </w:r>
+      <w:proofErr w:type="gramEnd"/>
+    </w:p>
+    <w:p/>
+    <w:p>
+      <w:r>
+        <w:t xml:space="preserve">Weight:  </w:t>
+      </w:r>
+    </w:p>
+    <w:p/>
+    <w:p>
+      <w:r>
+        <w:lastRenderedPageBreak/>
+        <w:t xml:space="preserve"> Flags weight values below 2 kg or above 635 kg, which are not plausible.</w:t>
+      </w:r>
+    </w:p>
+    <w:p>
+      <w:r>
         <w:t xml:space="preserve"> </w:t>
+      </w:r>
+    </w:p>
+    <w:p>
+      <w:r>
+        <w:t>Birth Date:</w:t>
+      </w:r>
+    </w:p>
+    <w:p/>
+    <w:p>
+      <w:r>
+        <w:t xml:space="preserve">    Ensures that </w:t>
+      </w:r>
+      <w:proofErr w:type="spellStart"/>
+      <w:r>
+        <w:t>birth_date</w:t>
+      </w:r>
+      <w:proofErr w:type="spellEnd"/>
+      <w:r>
+        <w:t xml:space="preserve"> is not in the future and is consistent with the calculated age.</w:t>
+      </w:r>
+    </w:p>
+    <w:p/>
+    <w:p/>
+    <w:p>
+      <w:r>
+        <w:t>Credit Card Number:</w:t>
+      </w:r>
+    </w:p>
+    <w:p/>
+    <w:p>
+      <w:r>
+        <w:t xml:space="preserve">    Uses the Luhn algorithm to verify credit card numbers for validity.</w:t>
+      </w:r>
+    </w:p>
+    <w:p/>
+    <w:p/>
+    <w:p/>
+    <w:p>
+      <w:r>
+        <w:t xml:space="preserve"> Task3.4</w:t>
+      </w:r>
+    </w:p>
+    <w:p/>
+    <w:p>
+      <w:r>
+        <w:t xml:space="preserve">    for the incorrect or impossible </w:t>
+      </w:r>
+      <w:proofErr w:type="spellStart"/>
+      <w:proofErr w:type="gramStart"/>
+      <w:r>
+        <w:t>values,i</w:t>
+      </w:r>
+      <w:proofErr w:type="spellEnd"/>
+      <w:proofErr w:type="gramEnd"/>
+      <w:r>
+        <w:t xml:space="preserve"> mainly take 3 </w:t>
+      </w:r>
+      <w:proofErr w:type="spellStart"/>
+      <w:r>
+        <w:t>steps:Standardization,Validation</w:t>
+      </w:r>
+      <w:proofErr w:type="spellEnd"/>
+      <w:r>
+        <w:t xml:space="preserve"> and Correction. for example:</w:t>
+      </w:r>
+    </w:p>
+    <w:p>
+      <w:r>
+        <w:t xml:space="preserve">    postcode attribute: I identified issues with invalid formats not matching the expected pattern (e.g., four digits for Australian postcodes).</w:t>
+      </w:r>
+    </w:p>
+    <w:p>
+      <w:r>
+        <w:t xml:space="preserve">    Actions Taken:</w:t>
+      </w:r>
+    </w:p>
+    <w:p/>
+    <w:p>
+      <w:r>
+        <w:t xml:space="preserve">    Standardization: Trimmed leading/trailing spaces and converted to uppercase if letters were involved.</w:t>
+      </w:r>
+    </w:p>
+    <w:p>
+      <w:r>
+        <w:t xml:space="preserve">    Validation and Correction: Checked the format to ensure postcodes matched the four-digit pattern. Where errors like missing or transposed digits were found, I corrected them using available data such as suburb and state. For postcodes that could not be corrected, I marked them as </w:t>
+      </w:r>
+      <w:proofErr w:type="spellStart"/>
+      <w:r>
+        <w:t>NaN</w:t>
+      </w:r>
+      <w:proofErr w:type="spellEnd"/>
+      <w:r>
+        <w:t xml:space="preserve"> for further handling or exclusion.</w:t>
       </w:r>
     </w:p>
     <w:sectPr>

</xml_diff>